<commit_message>
Update Entretien avec Lens Mutombo sur le métier de développeur - Congo Numérique.docx
</commit_message>
<xml_diff>
--- a/Entretien avec Lens Mutombo sur le métier de développeur - Congo Numérique.docx
+++ b/Entretien avec Lens Mutombo sur le métier de développeur - Congo Numérique.docx
@@ -3,6 +3,9 @@
 <w:document xmlns:wpc="http://schemas.microsoft.com/office/word/2010/wordprocessingCanvas" xmlns:cx="http://schemas.microsoft.com/office/drawing/2014/chartex" xmlns:cx1="http://schemas.microsoft.com/office/drawing/2015/9/8/chartex" xmlns:cx2="http://schemas.microsoft.com/office/drawing/2015/10/21/chartex" xmlns:cx3="http://schemas.microsoft.com/office/drawing/2016/5/9/chartex" xmlns:cx4="http://schemas.microsoft.com/office/drawing/2016/5/10/chartex" xmlns:cx5="http://schemas.microsoft.com/office/drawing/2016/5/11/chartex" xmlns:cx6="http://schemas.microsoft.com/office/drawing/2016/5/12/chartex" xmlns:cx7="http://schemas.microsoft.com/office/drawing/2016/5/13/chartex" xmlns:cx8="http://schemas.microsoft.com/office/drawing/2016/5/14/chartex" xmlns:mc="http://schemas.openxmlformats.org/markup-compatibility/2006" xmlns:aink="http://schemas.microsoft.com/office/drawing/2016/ink" xmlns:am3d="http://schemas.microsoft.com/office/drawing/2017/model3d" xmlns:o="urn:schemas-microsoft-com:office:office" xmlns:r="http://schemas.openxmlformats.org/officeDocument/2006/relationships" xmlns:m="http://schemas.openxmlformats.org/officeDocument/2006/math" xmlns:v="urn:schemas-microsoft-com:vml" xmlns:wp14="http://schemas.microsoft.com/office/word/2010/wordprocessingDrawing" xmlns:wp="http://schemas.openxmlformats.org/drawingml/2006/wordprocessingDrawing" xmlns:w10="urn:schemas-microsoft-com:office:word" xmlns:w="http://schemas.openxmlformats.org/wordprocessingml/2006/main" xmlns:w14="http://schemas.microsoft.com/office/word/2010/wordml" xmlns:w15="http://schemas.microsoft.com/office/word/2012/wordml" xmlns:w16cid="http://schemas.microsoft.com/office/word/2016/wordml/cid" xmlns:w16se="http://schemas.microsoft.com/office/word/2015/wordml/symex" xmlns:wpg="http://schemas.microsoft.com/office/word/2010/wordprocessingGroup" xmlns:wpi="http://schemas.microsoft.com/office/word/2010/wordprocessingInk" xmlns:wne="http://schemas.microsoft.com/office/word/2006/wordml" xmlns:wps="http://schemas.microsoft.com/office/word/2010/wordprocessingShape" mc:Ignorable="w14 w15 w16se w16cid wp14">
   <w:body>
     <w:p>
+      <w:pPr>
+        <w:jc w:val="both"/>
+      </w:pPr>
       <w:r>
         <w:rPr>
           <w:noProof/>
@@ -143,7 +146,7 @@
           </mc:Choice>
           <mc:Fallback>
             <w:pict>
-              <v:rect w14:anchorId="1C980892" id="Rectangle 1" o:spid="_x0000_s1026" style="position:absolute;margin-left:-.7pt;margin-top:-43.9pt;width:469.5pt;height:60.75pt;z-index:251659264;visibility:visible;mso-wrap-style:square;mso-width-percent:0;mso-height-percent:0;mso-wrap-distance-left:9pt;mso-wrap-distance-top:0;mso-wrap-distance-right:9pt;mso-wrap-distance-bottom:0;mso-position-horizontal:absolute;mso-position-horizontal-relative:margin;mso-position-vertical:absolute;mso-position-vertical-relative:text;mso-width-percent:0;mso-height-percent:0;mso-width-relative:margin;mso-height-relative:margin;v-text-anchor:middle" o:gfxdata="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" fillcolor="#4472c4 [3204]" strokecolor="#1f3763 [1604]" strokeweight="1pt">
+              <v:rect w14:anchorId="1C980892" id="Rectangle 1" o:spid="_x0000_s1026" style="position:absolute;left:0;text-align:left;margin-left:-.7pt;margin-top:-43.9pt;width:469.5pt;height:60.75pt;z-index:251659264;visibility:visible;mso-wrap-style:square;mso-width-percent:0;mso-height-percent:0;mso-wrap-distance-left:9pt;mso-wrap-distance-top:0;mso-wrap-distance-right:9pt;mso-wrap-distance-bottom:0;mso-position-horizontal:absolute;mso-position-horizontal-relative:margin;mso-position-vertical:absolute;mso-position-vertical-relative:text;mso-width-percent:0;mso-height-percent:0;mso-width-relative:margin;mso-height-relative:margin;v-text-anchor:middle" o:gfxdata="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" fillcolor="#4472c4 [3204]" strokecolor="#1f3763 [1604]" strokeweight="1pt">
                 <v:textbox>
                   <w:txbxContent>
                     <w:p>
@@ -213,25 +216,7 @@
                                 <w:sz w:val="16"/>
                                 <w:szCs w:val="16"/>
                               </w:rPr>
-                              <w:t xml:space="preserve">Le média de référence de la Tech et </w:t>
-                            </w:r>
-                            <w:proofErr w:type="gramStart"/>
-                            <w:r>
-                              <w:rPr>
-                                <w:color w:val="FFFFFF" w:themeColor="background1"/>
-                                <w:sz w:val="16"/>
-                                <w:szCs w:val="16"/>
-                              </w:rPr>
-                              <w:t>de  l’innovation</w:t>
-                            </w:r>
-                            <w:proofErr w:type="gramEnd"/>
-                            <w:r>
-                              <w:rPr>
-                                <w:color w:val="FFFFFF" w:themeColor="background1"/>
-                                <w:sz w:val="16"/>
-                                <w:szCs w:val="16"/>
-                              </w:rPr>
-                              <w:t xml:space="preserve"> </w:t>
+                              <w:t xml:space="preserve">Le média de référence de la Tech et de  l’innovation </w:t>
                             </w:r>
                           </w:p>
                         </w:txbxContent>
@@ -260,7 +245,7 @@
                 <v:stroke joinstyle="miter"/>
                 <v:path gradientshapeok="t" o:connecttype="rect"/>
               </v:shapetype>
-              <v:shape id="Zone de texte 4" o:spid="_x0000_s1027" type="#_x0000_t202" style="position:absolute;margin-left:136.9pt;margin-top:-2.65pt;width:187.5pt;height:22.5pt;z-index:251662336;visibility:visible;mso-wrap-style:square;mso-width-percent:0;mso-height-percent:0;mso-wrap-distance-left:9pt;mso-wrap-distance-top:0;mso-wrap-distance-right:9pt;mso-wrap-distance-bottom:0;mso-position-horizontal:absolute;mso-position-horizontal-relative:text;mso-position-vertical:absolute;mso-position-vertical-relative:text;mso-width-percent:0;mso-height-percent:0;mso-width-relative:margin;mso-height-relative:margin;v-text-anchor:top" o:gfxdata="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" filled="f" stroked="f" strokeweight=".5pt">
+              <v:shape id="Zone de texte 4" o:spid="_x0000_s1027" type="#_x0000_t202" style="position:absolute;left:0;text-align:left;margin-left:136.9pt;margin-top:-2.65pt;width:187.5pt;height:22.5pt;z-index:251662336;visibility:visible;mso-wrap-style:square;mso-width-percent:0;mso-height-percent:0;mso-wrap-distance-left:9pt;mso-wrap-distance-top:0;mso-wrap-distance-right:9pt;mso-wrap-distance-bottom:0;mso-position-horizontal:absolute;mso-position-horizontal-relative:text;mso-position-vertical:absolute;mso-position-vertical-relative:text;mso-width-percent:0;mso-height-percent:0;mso-width-relative:margin;mso-height-relative:margin;v-text-anchor:top" o:gfxdata="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" filled="f" stroked="f" strokeweight=".5pt">
                 <v:textbox>
                   <w:txbxContent>
                     <w:p>
@@ -277,25 +262,7 @@
                           <w:sz w:val="16"/>
                           <w:szCs w:val="16"/>
                         </w:rPr>
-                        <w:t xml:space="preserve">Le média de référence de la Tech et </w:t>
-                      </w:r>
-                      <w:proofErr w:type="gramStart"/>
-                      <w:r>
-                        <w:rPr>
-                          <w:color w:val="FFFFFF" w:themeColor="background1"/>
-                          <w:sz w:val="16"/>
-                          <w:szCs w:val="16"/>
-                        </w:rPr>
-                        <w:t>de  l’innovation</w:t>
-                      </w:r>
-                      <w:proofErr w:type="gramEnd"/>
-                      <w:r>
-                        <w:rPr>
-                          <w:color w:val="FFFFFF" w:themeColor="background1"/>
-                          <w:sz w:val="16"/>
-                          <w:szCs w:val="16"/>
-                        </w:rPr>
-                        <w:t xml:space="preserve"> </w:t>
+                        <w:t xml:space="preserve">Le média de référence de la Tech et de  l’innovation </w:t>
                       </w:r>
                     </w:p>
                   </w:txbxContent>
@@ -415,7 +382,7 @@
           </mc:Choice>
           <mc:Fallback>
             <w:pict>
-              <v:shape w14:anchorId="64E1B85F" id="Zone de texte 3" o:spid="_x0000_s1028" type="#_x0000_t202" style="position:absolute;margin-left:184.9pt;margin-top:-42.35pt;width:120.75pt;height:48pt;z-index:251661312;visibility:visible;mso-wrap-style:square;mso-width-percent:0;mso-height-percent:0;mso-wrap-distance-left:9pt;mso-wrap-distance-top:0;mso-wrap-distance-right:9pt;mso-wrap-distance-bottom:0;mso-position-horizontal:absolute;mso-position-horizontal-relative:text;mso-position-vertical:absolute;mso-position-vertical-relative:text;mso-width-percent:0;mso-height-percent:0;mso-width-relative:margin;mso-height-relative:margin;v-text-anchor:top" o:gfxdata="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" filled="f" stroked="f" strokeweight=".5pt">
+              <v:shape w14:anchorId="64E1B85F" id="Zone de texte 3" o:spid="_x0000_s1028" type="#_x0000_t202" style="position:absolute;left:0;text-align:left;margin-left:184.9pt;margin-top:-42.35pt;width:120.75pt;height:48pt;z-index:251661312;visibility:visible;mso-wrap-style:square;mso-width-percent:0;mso-height-percent:0;mso-wrap-distance-left:9pt;mso-wrap-distance-top:0;mso-wrap-distance-right:9pt;mso-wrap-distance-bottom:0;mso-position-horizontal:absolute;mso-position-horizontal-relative:text;mso-position-vertical:absolute;mso-position-vertical-relative:text;mso-width-percent:0;mso-height-percent:0;mso-width-relative:margin;mso-height-relative:margin;v-text-anchor:top" o:gfxdata="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" filled="f" stroked="f" strokeweight=".5pt">
                 <v:textbox>
                   <w:txbxContent>
                     <w:p>
@@ -520,6 +487,7 @@
     </w:p>
     <w:p>
       <w:pPr>
+        <w:jc w:val="both"/>
         <w:rPr>
           <w:b/>
         </w:rPr>
@@ -562,24 +530,32 @@
       </w:r>
     </w:p>
     <w:p>
+      <w:pPr>
+        <w:jc w:val="both"/>
+      </w:pPr>
       <w:r>
         <w:t>Lens :</w:t>
       </w:r>
     </w:p>
     <w:p>
+      <w:pPr>
+        <w:jc w:val="both"/>
+      </w:pPr>
       <w:r>
         <w:t>Bonjour, je réponds au nom de Lens Mutombo, je suis un ingénieur informaticien, je suis né à Kinshasa et fait une grande partie de ma vie à l’Est du pays à Goma. Je viens d’une famille d’ingénieurs (informaticiens, électroniciens, ATC), je suis plongé dans le monde de l’ordinateur depuis mes 8 ans et cela jusqu’à ces jours. Ayant fait les lettres (Latin-Philo) au secondaire, Je suis diplômé de l’Institut Supérieur d’Informatique et de Gestion à Goma depuis Octobre 2016 en Software Engineering.</w:t>
       </w:r>
     </w:p>
     <w:p>
       <w:pPr>
-        <w:rPr>
-          <w:b/>
-        </w:rPr>
-      </w:pPr>
-    </w:p>
-    <w:p>
-      <w:pPr>
+        <w:jc w:val="both"/>
+        <w:rPr>
+          <w:b/>
+        </w:rPr>
+      </w:pPr>
+    </w:p>
+    <w:p>
+      <w:pPr>
+        <w:jc w:val="both"/>
         <w:rPr>
           <w:b/>
         </w:rPr>
@@ -592,26 +568,46 @@
       </w:r>
     </w:p>
     <w:p>
+      <w:pPr>
+        <w:jc w:val="both"/>
+      </w:pPr>
       <w:r>
         <w:t>Lens :</w:t>
       </w:r>
     </w:p>
     <w:p>
+      <w:pPr>
+        <w:jc w:val="both"/>
+      </w:pPr>
       <w:r>
         <w:t xml:space="preserve">Il est possible de gagner sa vie en </w:t>
       </w:r>
-      <w:proofErr w:type="spellStart"/>
-      <w:r>
-        <w:t>etant</w:t>
-      </w:r>
-      <w:proofErr w:type="spellEnd"/>
-      <w:r>
-        <w:t xml:space="preserve"> développeur et cela est parmi les meilleurs carrières pour un informaticien. Ce métier vous permet d’être un peu plus </w:t>
-      </w:r>
-    </w:p>
-    <w:p/>
-    <w:p>
-      <w:pPr>
+      <w:r>
+        <w:t>étant</w:t>
+      </w:r>
+      <w:r>
+        <w:t xml:space="preserve"> développeur et cela est parmi les meilleurs carrières pour un informaticien. Ce métier vous permet d’être un peu plus</w:t>
+      </w:r>
+      <w:r>
+        <w:t xml:space="preserve"> créatif et avoir le sentiment d’être au service des autres en résolvant des problèmes de la vie. </w:t>
+      </w:r>
+    </w:p>
+    <w:p>
+      <w:pPr>
+        <w:jc w:val="both"/>
+      </w:pPr>
+      <w:r>
+        <w:t xml:space="preserve">Parlant de la maitrise d’un ou plusieurs langages, je répondrai que oui pour être un développeur il sied de naviguer entre un ou plusieurs langages informatiques, apprendre les bases de la logique, les bases du métier, une très bonne écoute et un sens élevé d’analyse vu que la majorité des produits à développer proviennent des autres secteurs de la vie courante, tel la médecine, la gestion,  mais en grande partie c’est plus l’état d’esprit et la discipline qui fait d’une personne, un développeur. Etant un domaine de la science c’est plus la discipline que l’on s’inflige pour atteindre ses objectifs qui nous fait grandir dans ce domaine informatique.  </w:t>
+      </w:r>
+    </w:p>
+    <w:p>
+      <w:pPr>
+        <w:jc w:val="both"/>
+      </w:pPr>
+    </w:p>
+    <w:p>
+      <w:pPr>
+        <w:jc w:val="both"/>
         <w:rPr>
           <w:b/>
         </w:rPr>
@@ -642,19 +638,24 @@
       </w:r>
     </w:p>
     <w:p>
+      <w:pPr>
+        <w:jc w:val="both"/>
+      </w:pPr>
       <w:r>
         <w:t>Lens :</w:t>
       </w:r>
     </w:p>
     <w:p>
       <w:pPr>
-        <w:rPr>
-          <w:b/>
-        </w:rPr>
-      </w:pPr>
-    </w:p>
-    <w:p>
-      <w:pPr>
+        <w:jc w:val="both"/>
+        <w:rPr>
+          <w:b/>
+        </w:rPr>
+      </w:pPr>
+    </w:p>
+    <w:p>
+      <w:pPr>
+        <w:jc w:val="both"/>
         <w:rPr>
           <w:b/>
         </w:rPr>
@@ -679,28 +680,33 @@
       </w:r>
     </w:p>
     <w:p>
+      <w:pPr>
+        <w:jc w:val="both"/>
+      </w:pPr>
       <w:r>
         <w:t>Lens :</w:t>
       </w:r>
     </w:p>
     <w:p>
       <w:pPr>
-        <w:rPr>
-          <w:b/>
-        </w:rPr>
-      </w:pPr>
-    </w:p>
-    <w:p>
-      <w:pPr>
-        <w:jc w:val="both"/>
-        <w:rPr>
-          <w:b/>
-        </w:rPr>
-      </w:pPr>
-      <w:r>
-        <w:rPr>
-          <w:b/>
-        </w:rPr>
+        <w:jc w:val="both"/>
+        <w:rPr>
+          <w:b/>
+        </w:rPr>
+      </w:pPr>
+    </w:p>
+    <w:p>
+      <w:pPr>
+        <w:jc w:val="both"/>
+        <w:rPr>
+          <w:b/>
+        </w:rPr>
+      </w:pPr>
+      <w:r>
+        <w:rPr>
+          <w:b/>
+        </w:rPr>
+        <w:lastRenderedPageBreak/>
         <w:t xml:space="preserve">Il vous est </w:t>
       </w:r>
       <w:r>
@@ -725,21 +731,7 @@
         <w:rPr>
           <w:b/>
         </w:rPr>
-        <w:t xml:space="preserve"> plusieurs équipes de développeurs dans </w:t>
-      </w:r>
-      <w:proofErr w:type="gramStart"/>
-      <w:r>
-        <w:rPr>
-          <w:b/>
-        </w:rPr>
-        <w:t>différents projets informatique</w:t>
-      </w:r>
-      <w:proofErr w:type="gramEnd"/>
-      <w:r>
-        <w:rPr>
-          <w:b/>
-        </w:rPr>
-        <w:t>. En tant que chef d’équipe, quelles sont les qualités d’un bon développeur ?</w:t>
+        <w:t xml:space="preserve"> plusieurs équipes de développeurs dans différents projets informatique. En tant que chef d’équipe, quelles sont les qualités d’un bon développeur ?</w:t>
       </w:r>
     </w:p>
     <w:p>
@@ -760,6 +752,7 @@
     </w:p>
     <w:p>
       <w:pPr>
+        <w:jc w:val="both"/>
         <w:rPr>
           <w:b/>
         </w:rPr>
@@ -772,19 +765,24 @@
       </w:r>
     </w:p>
     <w:p>
+      <w:pPr>
+        <w:jc w:val="both"/>
+      </w:pPr>
       <w:r>
         <w:t>Lens :</w:t>
       </w:r>
     </w:p>
     <w:p>
       <w:pPr>
-        <w:rPr>
-          <w:b/>
-        </w:rPr>
-      </w:pPr>
-    </w:p>
-    <w:p>
-      <w:pPr>
+        <w:jc w:val="both"/>
+        <w:rPr>
+          <w:b/>
+        </w:rPr>
+      </w:pPr>
+    </w:p>
+    <w:p>
+      <w:pPr>
+        <w:jc w:val="both"/>
         <w:rPr>
           <w:b/>
         </w:rPr>
@@ -803,12 +801,16 @@
       </w:r>
     </w:p>
     <w:p>
+      <w:pPr>
+        <w:jc w:val="both"/>
+      </w:pPr>
       <w:r>
         <w:t>Lens :</w:t>
       </w:r>
     </w:p>
     <w:p>
       <w:pPr>
+        <w:jc w:val="both"/>
         <w:rPr>
           <w:b/>
         </w:rPr>
@@ -835,18 +837,13 @@
         <w:rPr>
           <w:b/>
         </w:rPr>
-        <w:t xml:space="preserve">eunes qui s'intéressent au développement </w:t>
-      </w:r>
-      <w:proofErr w:type="gramStart"/>
-      <w:r>
-        <w:rPr>
-          <w:b/>
-        </w:rPr>
-        <w:t>informatique?</w:t>
-      </w:r>
-      <w:proofErr w:type="gramEnd"/>
-    </w:p>
-    <w:p>
+        <w:t>eunes qui s'intéressent au développement informatique?</w:t>
+      </w:r>
+    </w:p>
+    <w:p>
+      <w:pPr>
+        <w:jc w:val="both"/>
+      </w:pPr>
       <w:r>
         <w:t>Lens :</w:t>
       </w:r>

</xml_diff>